<commit_message>
Ch 12 Programming Project 1
</commit_message>
<xml_diff>
--- a/StudyForMidterm/WeeklyProjects&Exercises.docx
+++ b/StudyForMidterm/WeeklyProjects&Exercises.docx
@@ -236,8 +236,124 @@
         </w:rPr>
         <w:t>Week 3:</w:t>
       </w:r>
+    </w:p>
+    <w:p>
+      <w:pPr>
+        <w:pStyle w:val="NormalWeb"/>
+        <w:shd w:val="clear" w:color="auto" w:fill="FFFFFF"/>
+        <w:spacing w:before="180" w:beforeAutospacing="0" w:after="180" w:afterAutospacing="0" w:line="315" w:lineRule="atLeast"/>
+        <w:rPr>
+          <w:rFonts w:ascii="Helvetica Neue" w:hAnsi="Helvetica Neue"/>
+          <w:color w:val="333333"/>
+          <w:sz w:val="21"/>
+          <w:szCs w:val="21"/>
+        </w:rPr>
+      </w:pPr>
+      <w:r>
+        <w:rPr>
+          <w:rFonts w:ascii="Helvetica Neue" w:hAnsi="Helvetica Neue"/>
+          <w:color w:val="333333"/>
+          <w:sz w:val="21"/>
+          <w:szCs w:val="21"/>
+        </w:rPr>
+        <w:t>Topics: Unix commands, integer and floating point types, type conversion, character type, reading and displaying characters</w:t>
+      </w:r>
+    </w:p>
+    <w:p>
+      <w:pPr>
+        <w:pStyle w:val="NormalWeb"/>
+        <w:shd w:val="clear" w:color="auto" w:fill="FFFFFF"/>
+        <w:spacing w:before="180" w:beforeAutospacing="0" w:after="180" w:afterAutospacing="0" w:line="315" w:lineRule="atLeast"/>
+        <w:rPr>
+          <w:rFonts w:ascii="Helvetica Neue" w:hAnsi="Helvetica Neue"/>
+          <w:color w:val="333333"/>
+          <w:sz w:val="21"/>
+          <w:szCs w:val="21"/>
+        </w:rPr>
+      </w:pPr>
+      <w:r>
+        <w:rPr>
+          <w:rFonts w:ascii="Helvetica Neue" w:hAnsi="Helvetica Neue"/>
+          <w:color w:val="333333"/>
+          <w:sz w:val="21"/>
+          <w:szCs w:val="21"/>
+        </w:rPr>
+        <w:t xml:space="preserve">Reading: Textbook Chapter 7, Linux Command Line </w:t>
+      </w:r>
+      <w:proofErr w:type="gramStart"/>
+      <w:r>
+        <w:rPr>
+          <w:rFonts w:ascii="Helvetica Neue" w:hAnsi="Helvetica Neue"/>
+          <w:color w:val="333333"/>
+          <w:sz w:val="21"/>
+          <w:szCs w:val="21"/>
+        </w:rPr>
+        <w:t>book</w:t>
+      </w:r>
+      <w:proofErr w:type="gramEnd"/>
+      <w:r>
+        <w:rPr>
+          <w:rFonts w:ascii="Helvetica Neue" w:hAnsi="Helvetica Neue"/>
+          <w:color w:val="333333"/>
+          <w:sz w:val="21"/>
+          <w:szCs w:val="21"/>
+        </w:rPr>
+        <w:t xml:space="preserve"> Chapter 12 (vi)</w:t>
+      </w:r>
+    </w:p>
+    <w:p>
+      <w:pPr>
+        <w:pStyle w:val="NormalWeb"/>
+        <w:shd w:val="clear" w:color="auto" w:fill="FFFFFF"/>
+        <w:spacing w:before="180" w:beforeAutospacing="0" w:after="180" w:afterAutospacing="0" w:line="315" w:lineRule="atLeast"/>
+        <w:rPr>
+          <w:rFonts w:ascii="Helvetica Neue" w:hAnsi="Helvetica Neue"/>
+          <w:color w:val="333333"/>
+          <w:sz w:val="21"/>
+          <w:szCs w:val="21"/>
+        </w:rPr>
+      </w:pPr>
+      <w:r>
+        <w:rPr>
+          <w:rFonts w:ascii="Helvetica Neue" w:hAnsi="Helvetica Neue"/>
+          <w:color w:val="333333"/>
+          <w:sz w:val="21"/>
+          <w:szCs w:val="21"/>
+        </w:rPr>
+        <w:t>Homework exercises: (Chapter 7) Exercises #11, #12, (Chapter 7) Programming Projects #11 and #12</w:t>
+      </w:r>
       <w:bookmarkStart w:id="0" w:name="_GoBack"/>
       <w:bookmarkEnd w:id="0"/>
+    </w:p>
+    <w:p>
+      <w:pPr>
+        <w:rPr>
+          <w:rFonts w:ascii="Times New Roman" w:hAnsi="Times New Roman" w:cs="Times New Roman"/>
+          <w:b/>
+        </w:rPr>
+      </w:pPr>
+      <w:r>
+        <w:rPr>
+          <w:rFonts w:ascii="Times New Roman" w:hAnsi="Times New Roman" w:cs="Times New Roman"/>
+          <w:b/>
+        </w:rPr>
+        <w:t>Week 4</w:t>
+      </w:r>
+      <w:r>
+        <w:rPr>
+          <w:rFonts w:ascii="Times New Roman" w:hAnsi="Times New Roman" w:cs="Times New Roman"/>
+          <w:b/>
+        </w:rPr>
+        <w:t>:</w:t>
+      </w:r>
+    </w:p>
+    <w:p>
+      <w:pPr>
+        <w:rPr>
+          <w:rFonts w:ascii="Times New Roman" w:hAnsi="Times New Roman" w:cs="Times New Roman"/>
+          <w:b/>
+        </w:rPr>
+      </w:pPr>
     </w:p>
     <w:sectPr>
       <w:pgSz w:w="12240" w:h="15840"/>
@@ -368,6 +484,7 @@
     <w:lsdException w:name="HTML Sample" w:semiHidden="1" w:unhideWhenUsed="1"/>
     <w:lsdException w:name="HTML Typewriter" w:semiHidden="1" w:unhideWhenUsed="1"/>
     <w:lsdException w:name="HTML Variable" w:semiHidden="1" w:unhideWhenUsed="1"/>
+    <w:lsdException w:name="Normal Table" w:semiHidden="1" w:unhideWhenUsed="1"/>
     <w:lsdException w:name="annotation subject" w:semiHidden="1" w:unhideWhenUsed="1"/>
     <w:lsdException w:name="No List" w:semiHidden="1" w:unhideWhenUsed="1"/>
     <w:lsdException w:name="Outline List 1" w:semiHidden="1" w:unhideWhenUsed="1"/>
@@ -413,9 +530,11 @@
     <w:lsdException w:name="Table Subtle 1" w:semiHidden="1" w:unhideWhenUsed="1"/>
     <w:lsdException w:name="Table Subtle 2" w:semiHidden="1" w:unhideWhenUsed="1"/>
     <w:lsdException w:name="Table Web 1" w:semiHidden="1" w:unhideWhenUsed="1"/>
+    <w:lsdException w:name="Table Web 2" w:semiHidden="1" w:unhideWhenUsed="1"/>
     <w:lsdException w:name="Table Web 3" w:semiHidden="1" w:unhideWhenUsed="1"/>
     <w:lsdException w:name="Balloon Text" w:semiHidden="1" w:unhideWhenUsed="1"/>
     <w:lsdException w:name="Table Grid" w:uiPriority="39"/>
+    <w:lsdException w:name="Table Theme" w:semiHidden="1" w:unhideWhenUsed="1"/>
     <w:lsdException w:name="Note Level 1" w:semiHidden="1" w:unhideWhenUsed="1"/>
     <w:lsdException w:name="Note Level 2" w:semiHidden="1" w:unhideWhenUsed="1"/>
     <w:lsdException w:name="Note Level 3" w:semiHidden="1" w:unhideWhenUsed="1"/>

</xml_diff>

<commit_message>
Update examples through week 5
</commit_message>
<xml_diff>
--- a/StudyForMidterm/WeeklyProjects&Exercises.docx
+++ b/StudyForMidterm/WeeklyProjects&Exercises.docx
@@ -45,21 +45,7 @@
         <w:rPr>
           <w:color w:val="333333"/>
         </w:rPr>
-        <w:t xml:space="preserve">Reading: Textbook Chapter 1, 2, and 3, Linux Command Line </w:t>
-      </w:r>
-      <w:proofErr w:type="gramStart"/>
-      <w:r>
-        <w:rPr>
-          <w:color w:val="333333"/>
-        </w:rPr>
-        <w:t>book</w:t>
-      </w:r>
-      <w:proofErr w:type="gramEnd"/>
-      <w:r>
-        <w:rPr>
-          <w:color w:val="333333"/>
-        </w:rPr>
-        <w:t xml:space="preserve"> Chapter 1 and 2</w:t>
+        <w:t>Reading: Textbook Chapter 1, 2, and 3, Linux Command Line book Chapter 1 and 2</w:t>
       </w:r>
     </w:p>
     <w:p>
@@ -123,35 +109,7 @@
         <w:rPr>
           <w:color w:val="333333"/>
         </w:rPr>
-        <w:t xml:space="preserve">Topics: Unix commands, review selection and loop statements, </w:t>
-      </w:r>
-      <w:proofErr w:type="spellStart"/>
-      <w:r>
-        <w:rPr>
-          <w:color w:val="333333"/>
-        </w:rPr>
-        <w:t>Lvalue</w:t>
-      </w:r>
-      <w:proofErr w:type="spellEnd"/>
-      <w:r>
-        <w:rPr>
-          <w:color w:val="333333"/>
-        </w:rPr>
-        <w:t xml:space="preserve">, increment and decrement operators in complex statements, </w:t>
-      </w:r>
-      <w:proofErr w:type="spellStart"/>
-      <w:r>
-        <w:rPr>
-          <w:color w:val="333333"/>
-        </w:rPr>
-        <w:t>boolean</w:t>
-      </w:r>
-      <w:proofErr w:type="spellEnd"/>
-      <w:r>
-        <w:rPr>
-          <w:color w:val="333333"/>
-        </w:rPr>
-        <w:t xml:space="preserve"> values (0 and 1) in C, break, continue, and null statements,</w:t>
+        <w:t>Topics: Unix commands, review selection and loop statements, Lvalue, increment and decrement operators in complex statements, boolean values (0 and 1) in C, break, continue, and null statements,</w:t>
       </w:r>
     </w:p>
     <w:p>
@@ -167,21 +125,7 @@
         <w:rPr>
           <w:color w:val="333333"/>
         </w:rPr>
-        <w:t xml:space="preserve">Reading: Textbook Chapter 4, 5, and 6, Linux Command Line </w:t>
-      </w:r>
-      <w:proofErr w:type="gramStart"/>
-      <w:r>
-        <w:rPr>
-          <w:color w:val="333333"/>
-        </w:rPr>
-        <w:t>book</w:t>
-      </w:r>
-      <w:proofErr w:type="gramEnd"/>
-      <w:r>
-        <w:rPr>
-          <w:color w:val="333333"/>
-        </w:rPr>
-        <w:t xml:space="preserve"> Chapter 3 and 4</w:t>
+        <w:t>Reading: Textbook Chapter 4, 5, and 6, Linux Command Line book Chapter 3 and 4</w:t>
       </w:r>
     </w:p>
     <w:p>
@@ -197,21 +141,7 @@
         <w:rPr>
           <w:color w:val="333333"/>
         </w:rPr>
-        <w:t>Homework exercises: (Chapter 4) Exercises #9 and #12, (Chapter 5) Exercises #1</w:t>
-      </w:r>
-      <w:proofErr w:type="gramStart"/>
-      <w:r>
-        <w:rPr>
-          <w:color w:val="333333"/>
-        </w:rPr>
-        <w:t>a,b</w:t>
-      </w:r>
-      <w:proofErr w:type="gramEnd"/>
-      <w:r>
-        <w:rPr>
-          <w:color w:val="333333"/>
-        </w:rPr>
-        <w:t>, #2, and #6 (Chapter 6)  Exercise #11, 12, 13, and 14</w:t>
+        <w:t>Homework exercises: (Chapter 4) Exercises #9 and #12, (Chapter 5) Exercises #1a,b, #2, and #6 (Chapter 6)  Exercise #11, 12, 13, and 14</w:t>
       </w:r>
     </w:p>
     <w:p>
@@ -243,18 +173,12 @@
         <w:shd w:val="clear" w:color="auto" w:fill="FFFFFF"/>
         <w:spacing w:before="180" w:beforeAutospacing="0" w:after="180" w:afterAutospacing="0" w:line="315" w:lineRule="atLeast"/>
         <w:rPr>
-          <w:rFonts w:ascii="Helvetica Neue" w:hAnsi="Helvetica Neue"/>
-          <w:color w:val="333333"/>
-          <w:sz w:val="21"/>
-          <w:szCs w:val="21"/>
-        </w:rPr>
-      </w:pPr>
-      <w:r>
-        <w:rPr>
-          <w:rFonts w:ascii="Helvetica Neue" w:hAnsi="Helvetica Neue"/>
-          <w:color w:val="333333"/>
-          <w:sz w:val="21"/>
-          <w:szCs w:val="21"/>
+          <w:color w:val="333333"/>
+        </w:rPr>
+      </w:pPr>
+      <w:r>
+        <w:rPr>
+          <w:color w:val="333333"/>
         </w:rPr>
         <w:t>Topics: Unix commands, integer and floating point types, type conversion, character type, reading and displaying characters</w:t>
       </w:r>
@@ -265,40 +189,14 @@
         <w:shd w:val="clear" w:color="auto" w:fill="FFFFFF"/>
         <w:spacing w:before="180" w:beforeAutospacing="0" w:after="180" w:afterAutospacing="0" w:line="315" w:lineRule="atLeast"/>
         <w:rPr>
-          <w:rFonts w:ascii="Helvetica Neue" w:hAnsi="Helvetica Neue"/>
-          <w:color w:val="333333"/>
-          <w:sz w:val="21"/>
-          <w:szCs w:val="21"/>
-        </w:rPr>
-      </w:pPr>
-      <w:r>
-        <w:rPr>
-          <w:rFonts w:ascii="Helvetica Neue" w:hAnsi="Helvetica Neue"/>
-          <w:color w:val="333333"/>
-          <w:sz w:val="21"/>
-          <w:szCs w:val="21"/>
-        </w:rPr>
-        <w:t xml:space="preserve">Reading: Textbook Chapter 7, Linux Command Line </w:t>
-      </w:r>
-      <w:proofErr w:type="gramStart"/>
-      <w:r>
-        <w:rPr>
-          <w:rFonts w:ascii="Helvetica Neue" w:hAnsi="Helvetica Neue"/>
-          <w:color w:val="333333"/>
-          <w:sz w:val="21"/>
-          <w:szCs w:val="21"/>
-        </w:rPr>
-        <w:t>book</w:t>
-      </w:r>
-      <w:proofErr w:type="gramEnd"/>
-      <w:r>
-        <w:rPr>
-          <w:rFonts w:ascii="Helvetica Neue" w:hAnsi="Helvetica Neue"/>
-          <w:color w:val="333333"/>
-          <w:sz w:val="21"/>
-          <w:szCs w:val="21"/>
-        </w:rPr>
-        <w:t xml:space="preserve"> Chapter 12 (vi)</w:t>
+          <w:color w:val="333333"/>
+        </w:rPr>
+      </w:pPr>
+      <w:r>
+        <w:rPr>
+          <w:color w:val="333333"/>
+        </w:rPr>
+        <w:t>Reading: Textbook Chapter 7, Linux Command Line book Chapter 12 (vi)</w:t>
       </w:r>
     </w:p>
     <w:p>
@@ -307,51 +205,169 @@
         <w:shd w:val="clear" w:color="auto" w:fill="FFFFFF"/>
         <w:spacing w:before="180" w:beforeAutospacing="0" w:after="180" w:afterAutospacing="0" w:line="315" w:lineRule="atLeast"/>
         <w:rPr>
-          <w:rFonts w:ascii="Helvetica Neue" w:hAnsi="Helvetica Neue"/>
-          <w:color w:val="333333"/>
-          <w:sz w:val="21"/>
-          <w:szCs w:val="21"/>
-        </w:rPr>
-      </w:pPr>
-      <w:r>
-        <w:rPr>
-          <w:rFonts w:ascii="Helvetica Neue" w:hAnsi="Helvetica Neue"/>
-          <w:color w:val="333333"/>
-          <w:sz w:val="21"/>
-          <w:szCs w:val="21"/>
+          <w:color w:val="333333"/>
+        </w:rPr>
+      </w:pPr>
+      <w:r>
+        <w:rPr>
+          <w:color w:val="333333"/>
         </w:rPr>
         <w:t>Homework exercises: (Chapter 7) Exercises #11, #12, (Chapter 7) Programming Projects #11 and #12</w:t>
+      </w:r>
+    </w:p>
+    <w:p>
+      <w:pPr>
+        <w:rPr>
+          <w:rFonts w:ascii="Times New Roman" w:hAnsi="Times New Roman" w:cs="Times New Roman"/>
+          <w:b/>
+        </w:rPr>
+      </w:pPr>
+      <w:r>
+        <w:rPr>
+          <w:rFonts w:ascii="Times New Roman" w:hAnsi="Times New Roman" w:cs="Times New Roman"/>
+          <w:b/>
+        </w:rPr>
+        <w:t>Week 4:</w:t>
+      </w:r>
+    </w:p>
+    <w:p>
+      <w:pPr>
+        <w:pStyle w:val="NormalWeb"/>
+        <w:shd w:val="clear" w:color="auto" w:fill="FFFFFF"/>
+        <w:spacing w:before="180" w:beforeAutospacing="0" w:after="180" w:afterAutospacing="0" w:line="315" w:lineRule="atLeast"/>
+        <w:rPr>
+          <w:color w:val="333333"/>
+        </w:rPr>
+      </w:pPr>
+      <w:r>
+        <w:rPr>
+          <w:color w:val="333333"/>
+        </w:rPr>
+        <w:t>Topics: Unix commands, arrays, functions, function declaration, arguments, recursive functions.</w:t>
+      </w:r>
+    </w:p>
+    <w:p>
+      <w:pPr>
+        <w:pStyle w:val="NormalWeb"/>
+        <w:shd w:val="clear" w:color="auto" w:fill="FFFFFF"/>
+        <w:spacing w:before="180" w:beforeAutospacing="0" w:after="180" w:afterAutospacing="0" w:line="315" w:lineRule="atLeast"/>
+        <w:rPr>
+          <w:color w:val="333333"/>
+        </w:rPr>
+      </w:pPr>
+      <w:r>
+        <w:rPr>
+          <w:color w:val="333333"/>
+        </w:rPr>
+        <w:t>Reading: Textbook Chapter 8 and Chapter 9</w:t>
+      </w:r>
+    </w:p>
+    <w:p>
+      <w:pPr>
+        <w:pStyle w:val="NormalWeb"/>
+        <w:shd w:val="clear" w:color="auto" w:fill="FFFFFF"/>
+        <w:spacing w:before="180" w:beforeAutospacing="0" w:after="0" w:afterAutospacing="0" w:line="315" w:lineRule="atLeast"/>
+        <w:rPr>
+          <w:color w:val="333333"/>
+        </w:rPr>
+      </w:pPr>
+      <w:r>
+        <w:rPr>
+          <w:color w:val="333333"/>
+        </w:rPr>
+        <w:t>Homework exercises: (Chapter 8) Programming Projects #13 and #15, (Chapter 9) Exercises #7, 8, 9, 11, 15, 18, and 19, Programming Projects #4 (project 16 of chapter 8 is in-class exercise).</w:t>
+      </w:r>
+    </w:p>
+    <w:p>
+      <w:pPr>
+        <w:rPr>
+          <w:rFonts w:ascii="Times New Roman" w:hAnsi="Times New Roman" w:cs="Times New Roman"/>
+          <w:b/>
+        </w:rPr>
+      </w:pPr>
+    </w:p>
+    <w:p>
+      <w:pPr>
+        <w:rPr>
+          <w:rFonts w:ascii="Times New Roman" w:hAnsi="Times New Roman" w:cs="Times New Roman"/>
+          <w:b/>
+        </w:rPr>
+      </w:pPr>
+      <w:r>
+        <w:rPr>
+          <w:rFonts w:ascii="Times New Roman" w:hAnsi="Times New Roman" w:cs="Times New Roman"/>
+          <w:b/>
+        </w:rPr>
+        <w:t>Week 5:</w:t>
+      </w:r>
+    </w:p>
+    <w:p>
+      <w:pPr>
+        <w:pStyle w:val="NormalWeb"/>
+        <w:shd w:val="clear" w:color="auto" w:fill="FFFFFF"/>
+        <w:spacing w:before="180" w:beforeAutospacing="0" w:after="180" w:afterAutospacing="0" w:line="315" w:lineRule="atLeast"/>
+        <w:rPr>
+          <w:color w:val="2D3B45"/>
+        </w:rPr>
+      </w:pPr>
+      <w:r>
+        <w:rPr>
+          <w:color w:val="2D3B45"/>
+        </w:rPr>
+        <w:t>Topics: Local vs external variables, block scope, organizing a C program, pointer variables and assignment, pointers as arguments and return values.</w:t>
+      </w:r>
+    </w:p>
+    <w:p>
+      <w:pPr>
+        <w:pStyle w:val="NormalWeb"/>
+        <w:shd w:val="clear" w:color="auto" w:fill="FFFFFF"/>
+        <w:spacing w:before="180" w:beforeAutospacing="0" w:after="180" w:afterAutospacing="0" w:line="315" w:lineRule="atLeast"/>
+        <w:rPr>
+          <w:color w:val="2D3B45"/>
+        </w:rPr>
+      </w:pPr>
+      <w:r>
+        <w:rPr>
+          <w:color w:val="2D3B45"/>
+        </w:rPr>
+        <w:t>Reading: Textbook Chapter 10 and Chapter 11</w:t>
+      </w:r>
+    </w:p>
+    <w:p>
+      <w:pPr>
+        <w:pStyle w:val="NormalWeb"/>
+        <w:shd w:val="clear" w:color="auto" w:fill="FFFFFF"/>
+        <w:spacing w:before="180" w:beforeAutospacing="0" w:after="0" w:afterAutospacing="0" w:line="315" w:lineRule="atLeast"/>
+        <w:rPr>
+          <w:color w:val="2D3B45"/>
+        </w:rPr>
+      </w:pPr>
+      <w:r>
+        <w:rPr>
+          <w:color w:val="2D3B45"/>
+        </w:rPr>
+        <w:lastRenderedPageBreak/>
+        <w:t>Homework exercises: (Chapter 10) Exercises #1 an</w:t>
+      </w:r>
+      <w:r>
+        <w:rPr>
+          <w:color w:val="2D3B45"/>
+        </w:rPr>
+        <w:t xml:space="preserve">d #2, Programming Projects #2, </w:t>
       </w:r>
       <w:bookmarkStart w:id="0" w:name="_GoBack"/>
       <w:bookmarkEnd w:id="0"/>
-    </w:p>
-    <w:p>
-      <w:pPr>
-        <w:rPr>
-          <w:rFonts w:ascii="Times New Roman" w:hAnsi="Times New Roman" w:cs="Times New Roman"/>
-          <w:b/>
-        </w:rPr>
-      </w:pPr>
-      <w:r>
-        <w:rPr>
-          <w:rFonts w:ascii="Times New Roman" w:hAnsi="Times New Roman" w:cs="Times New Roman"/>
-          <w:b/>
-        </w:rPr>
-        <w:t>Week 4</w:t>
-      </w:r>
-      <w:r>
-        <w:rPr>
-          <w:rFonts w:ascii="Times New Roman" w:hAnsi="Times New Roman" w:cs="Times New Roman"/>
-          <w:b/>
-        </w:rPr>
-        <w:t>:</w:t>
-      </w:r>
-    </w:p>
-    <w:p>
-      <w:pPr>
-        <w:rPr>
-          <w:rFonts w:ascii="Times New Roman" w:hAnsi="Times New Roman" w:cs="Times New Roman"/>
-          <w:b/>
+      <w:r>
+        <w:rPr>
+          <w:color w:val="2D3B45"/>
+        </w:rPr>
+        <w:t>(Chapter 11) Exercises #2, 3, 5, Programming Projects #4</w:t>
+      </w:r>
+    </w:p>
+    <w:p>
+      <w:pPr>
+        <w:rPr>
+          <w:rFonts w:ascii="Times New Roman" w:hAnsi="Times New Roman" w:cs="Times New Roman"/>
         </w:rPr>
       </w:pPr>
     </w:p>

</xml_diff>

<commit_message>
Catch up to week 10
</commit_message>
<xml_diff>
--- a/StudyForMidterm/WeeklyProjects&Exercises.docx
+++ b/StudyForMidterm/WeeklyProjects&Exercises.docx
@@ -77,493 +77,477 @@
         </w:rPr>
         <w:t>Homework exercises: (Chapter 2) Exercises #5, (Chapter 3) Exercises #4 and #i5 </w:t>
       </w:r>
-    </w:p>
-    <w:p>
-      <w:pPr>
-        <w:pStyle w:val="NormalWeb"/>
-        <w:shd w:val="clear" w:color="auto" w:fill="FFFFFF"/>
-        <w:spacing w:before="180" w:beforeAutospacing="0" w:after="0" w:afterAutospacing="0" w:line="315" w:lineRule="atLeast"/>
-        <w:rPr>
-          <w:color w:val="333333"/>
-        </w:rPr>
-      </w:pPr>
-    </w:p>
-    <w:p>
-      <w:pPr>
-        <w:rPr>
-          <w:rFonts w:ascii="Times New Roman" w:hAnsi="Times New Roman" w:cs="Times New Roman"/>
-        </w:rPr>
-      </w:pPr>
-    </w:p>
-    <w:p>
-      <w:pPr>
-        <w:rPr>
-          <w:rFonts w:ascii="Times New Roman" w:hAnsi="Times New Roman" w:cs="Times New Roman"/>
-          <w:b/>
-        </w:rPr>
-      </w:pPr>
-      <w:r>
-        <w:rPr>
-          <w:rFonts w:ascii="Times New Roman" w:hAnsi="Times New Roman" w:cs="Times New Roman"/>
-          <w:b/>
-        </w:rPr>
-        <w:t>Week 2:</w:t>
-      </w:r>
-    </w:p>
-    <w:p>
-      <w:pPr>
-        <w:pStyle w:val="NormalWeb"/>
-        <w:shd w:val="clear" w:color="auto" w:fill="FFFFFF"/>
-        <w:spacing w:before="180" w:beforeAutospacing="0" w:after="180" w:afterAutospacing="0" w:line="315" w:lineRule="atLeast"/>
-        <w:rPr>
-          <w:color w:val="333333"/>
-        </w:rPr>
-      </w:pPr>
-      <w:r>
-        <w:rPr>
-          <w:color w:val="333333"/>
-        </w:rPr>
-        <w:t xml:space="preserve">Topics: Unix commands, review selection and loop statements, </w:t>
-      </w:r>
-      <w:proofErr w:type="spellStart"/>
-      <w:r>
-        <w:rPr>
-          <w:color w:val="333333"/>
-        </w:rPr>
-        <w:t>Lvalue</w:t>
-      </w:r>
-      <w:proofErr w:type="spellEnd"/>
-      <w:r>
-        <w:rPr>
-          <w:color w:val="333333"/>
-        </w:rPr>
-        <w:t xml:space="preserve">, increment and decrement operators in complex statements, </w:t>
-      </w:r>
-      <w:proofErr w:type="spellStart"/>
-      <w:r>
-        <w:rPr>
-          <w:color w:val="333333"/>
-        </w:rPr>
-        <w:t>boolean</w:t>
-      </w:r>
-      <w:proofErr w:type="spellEnd"/>
-      <w:r>
-        <w:rPr>
-          <w:color w:val="333333"/>
-        </w:rPr>
-        <w:t xml:space="preserve"> values (0 and 1) in C, break, continue, and null statements,</w:t>
-      </w:r>
-    </w:p>
-    <w:p>
-      <w:pPr>
-        <w:pStyle w:val="NormalWeb"/>
-        <w:shd w:val="clear" w:color="auto" w:fill="FFFFFF"/>
-        <w:spacing w:before="180" w:beforeAutospacing="0" w:after="180" w:afterAutospacing="0" w:line="315" w:lineRule="atLeast"/>
-        <w:rPr>
-          <w:color w:val="333333"/>
-        </w:rPr>
-      </w:pPr>
-      <w:r>
-        <w:rPr>
-          <w:color w:val="333333"/>
-        </w:rPr>
-        <w:t xml:space="preserve">Reading: Textbook Chapter 4, 5, and 6, Linux Command Line </w:t>
-      </w:r>
-      <w:proofErr w:type="gramStart"/>
-      <w:r>
-        <w:rPr>
-          <w:color w:val="333333"/>
-        </w:rPr>
-        <w:t>book</w:t>
-      </w:r>
-      <w:proofErr w:type="gramEnd"/>
-      <w:r>
-        <w:rPr>
-          <w:color w:val="333333"/>
-        </w:rPr>
-        <w:t xml:space="preserve"> Chapter 3 and 4</w:t>
-      </w:r>
-    </w:p>
-    <w:p>
-      <w:pPr>
-        <w:pStyle w:val="NormalWeb"/>
-        <w:shd w:val="clear" w:color="auto" w:fill="FFFFFF"/>
-        <w:spacing w:before="180" w:beforeAutospacing="0" w:after="0" w:afterAutospacing="0" w:line="315" w:lineRule="atLeast"/>
-        <w:rPr>
-          <w:color w:val="333333"/>
-        </w:rPr>
-      </w:pPr>
-      <w:r>
-        <w:rPr>
-          <w:color w:val="333333"/>
-        </w:rPr>
-        <w:t>Homework exercises: (Chapter 4) Exercises #9 and #12, (Chapter 5) Exercises #1</w:t>
-      </w:r>
-      <w:proofErr w:type="gramStart"/>
-      <w:r>
-        <w:rPr>
-          <w:color w:val="333333"/>
-        </w:rPr>
-        <w:t>a,b</w:t>
-      </w:r>
-      <w:proofErr w:type="gramEnd"/>
-      <w:r>
-        <w:rPr>
-          <w:color w:val="333333"/>
-        </w:rPr>
-        <w:t>, #2, and #6 (Chapter 6)  Exercise #11, 12, 13, and 14</w:t>
-      </w:r>
-    </w:p>
-    <w:p>
-      <w:pPr>
-        <w:rPr>
-          <w:rFonts w:ascii="Times New Roman" w:hAnsi="Times New Roman" w:cs="Times New Roman"/>
-          <w:b/>
-        </w:rPr>
-      </w:pPr>
-    </w:p>
-    <w:p>
-      <w:pPr>
-        <w:rPr>
-          <w:rFonts w:ascii="Times New Roman" w:hAnsi="Times New Roman" w:cs="Times New Roman"/>
-          <w:b/>
-        </w:rPr>
-      </w:pPr>
-      <w:r>
-        <w:rPr>
-          <w:rFonts w:ascii="Times New Roman" w:hAnsi="Times New Roman" w:cs="Times New Roman"/>
-          <w:b/>
-        </w:rPr>
-        <w:t>Week 3:</w:t>
-      </w:r>
-    </w:p>
-    <w:p>
-      <w:pPr>
-        <w:pStyle w:val="NormalWeb"/>
-        <w:shd w:val="clear" w:color="auto" w:fill="FFFFFF"/>
-        <w:spacing w:before="180" w:beforeAutospacing="0" w:after="180" w:afterAutospacing="0" w:line="315" w:lineRule="atLeast"/>
-        <w:rPr>
-          <w:color w:val="333333"/>
-        </w:rPr>
-      </w:pPr>
-      <w:r>
-        <w:rPr>
-          <w:color w:val="333333"/>
-        </w:rPr>
-        <w:t>Topics: Unix commands, integer and floating point types, type conversion, character type, reading and displaying characters</w:t>
-      </w:r>
-    </w:p>
-    <w:p>
-      <w:pPr>
-        <w:pStyle w:val="NormalWeb"/>
-        <w:shd w:val="clear" w:color="auto" w:fill="FFFFFF"/>
-        <w:spacing w:before="180" w:beforeAutospacing="0" w:after="180" w:afterAutospacing="0" w:line="315" w:lineRule="atLeast"/>
-        <w:rPr>
-          <w:color w:val="333333"/>
-        </w:rPr>
-      </w:pPr>
-      <w:r>
-        <w:rPr>
-          <w:color w:val="333333"/>
-        </w:rPr>
-        <w:t xml:space="preserve">Reading: Textbook Chapter 7, Linux Command Line </w:t>
-      </w:r>
-      <w:proofErr w:type="gramStart"/>
-      <w:r>
-        <w:rPr>
-          <w:color w:val="333333"/>
-        </w:rPr>
-        <w:t>book</w:t>
-      </w:r>
-      <w:proofErr w:type="gramEnd"/>
-      <w:r>
-        <w:rPr>
-          <w:color w:val="333333"/>
-        </w:rPr>
-        <w:t xml:space="preserve"> Chapter 12 (vi)</w:t>
-      </w:r>
-    </w:p>
-    <w:p>
-      <w:pPr>
-        <w:pStyle w:val="NormalWeb"/>
-        <w:shd w:val="clear" w:color="auto" w:fill="FFFFFF"/>
-        <w:spacing w:before="180" w:beforeAutospacing="0" w:after="180" w:afterAutospacing="0" w:line="315" w:lineRule="atLeast"/>
-        <w:rPr>
-          <w:color w:val="333333"/>
-        </w:rPr>
-      </w:pPr>
-      <w:r>
-        <w:rPr>
-          <w:color w:val="333333"/>
-        </w:rPr>
-        <w:t>Homework exercises: (Chapter 7) Exercises #11, #12, (Chapter 7) Programming Projects #11 and #12</w:t>
-      </w:r>
-    </w:p>
-    <w:p>
-      <w:pPr>
-        <w:rPr>
-          <w:rFonts w:ascii="Times New Roman" w:hAnsi="Times New Roman" w:cs="Times New Roman"/>
-          <w:b/>
-        </w:rPr>
-      </w:pPr>
-      <w:r>
-        <w:rPr>
-          <w:rFonts w:ascii="Times New Roman" w:hAnsi="Times New Roman" w:cs="Times New Roman"/>
-          <w:b/>
-        </w:rPr>
-        <w:t>Week 4:</w:t>
-      </w:r>
-    </w:p>
-    <w:p>
-      <w:pPr>
-        <w:pStyle w:val="NormalWeb"/>
-        <w:shd w:val="clear" w:color="auto" w:fill="FFFFFF"/>
-        <w:spacing w:before="180" w:beforeAutospacing="0" w:after="180" w:afterAutospacing="0" w:line="315" w:lineRule="atLeast"/>
-        <w:rPr>
-          <w:color w:val="333333"/>
-        </w:rPr>
-      </w:pPr>
-      <w:r>
-        <w:rPr>
-          <w:color w:val="333333"/>
-        </w:rPr>
-        <w:t>Topics: Unix commands, arrays, functions, function declaration, arguments, recursive functions.</w:t>
-      </w:r>
-    </w:p>
-    <w:p>
-      <w:pPr>
-        <w:pStyle w:val="NormalWeb"/>
-        <w:shd w:val="clear" w:color="auto" w:fill="FFFFFF"/>
-        <w:spacing w:before="180" w:beforeAutospacing="0" w:after="180" w:afterAutospacing="0" w:line="315" w:lineRule="atLeast"/>
-        <w:rPr>
-          <w:color w:val="333333"/>
-        </w:rPr>
-      </w:pPr>
-      <w:r>
-        <w:rPr>
-          <w:color w:val="333333"/>
-        </w:rPr>
-        <w:t>Reading: Textbook Chapter 8 and Chapter 9</w:t>
-      </w:r>
-    </w:p>
-    <w:p>
-      <w:pPr>
-        <w:pStyle w:val="NormalWeb"/>
-        <w:shd w:val="clear" w:color="auto" w:fill="FFFFFF"/>
-        <w:spacing w:before="180" w:beforeAutospacing="0" w:after="0" w:afterAutospacing="0" w:line="315" w:lineRule="atLeast"/>
-        <w:rPr>
-          <w:color w:val="333333"/>
-        </w:rPr>
-      </w:pPr>
-      <w:r>
-        <w:rPr>
-          <w:color w:val="333333"/>
-        </w:rPr>
-        <w:t>Homework exercises: (Chapter 8) Programming Projects #13 and #15, (Chapter 9) Exercises #7, 8, 9, 11, 15, 18, and 19, Programming Projects #4 (project 16 of chapter 8 is in-class exercise).</w:t>
-      </w:r>
-    </w:p>
-    <w:p>
-      <w:pPr>
-        <w:rPr>
-          <w:rFonts w:ascii="Times New Roman" w:hAnsi="Times New Roman" w:cs="Times New Roman"/>
-          <w:b/>
-        </w:rPr>
-      </w:pPr>
-    </w:p>
-    <w:p>
-      <w:pPr>
-        <w:rPr>
-          <w:rFonts w:ascii="Times New Roman" w:hAnsi="Times New Roman" w:cs="Times New Roman"/>
-          <w:b/>
-        </w:rPr>
-      </w:pPr>
-      <w:r>
-        <w:rPr>
-          <w:rFonts w:ascii="Times New Roman" w:hAnsi="Times New Roman" w:cs="Times New Roman"/>
-          <w:b/>
-        </w:rPr>
-        <w:t>Week 5:</w:t>
-      </w:r>
-    </w:p>
-    <w:p>
-      <w:pPr>
-        <w:pStyle w:val="NormalWeb"/>
-        <w:shd w:val="clear" w:color="auto" w:fill="FFFFFF"/>
-        <w:spacing w:before="180" w:beforeAutospacing="0" w:after="180" w:afterAutospacing="0" w:line="315" w:lineRule="atLeast"/>
-        <w:rPr>
-          <w:color w:val="2D3B45"/>
-        </w:rPr>
-      </w:pPr>
-      <w:r>
-        <w:rPr>
-          <w:color w:val="2D3B45"/>
-        </w:rPr>
-        <w:t>Topics: Local vs external variables, block scope, organizing a C program, pointer variables and assignment, pointers as arguments and return values.</w:t>
-      </w:r>
-    </w:p>
-    <w:p>
-      <w:pPr>
-        <w:pStyle w:val="NormalWeb"/>
-        <w:shd w:val="clear" w:color="auto" w:fill="FFFFFF"/>
-        <w:spacing w:before="180" w:beforeAutospacing="0" w:after="180" w:afterAutospacing="0" w:line="315" w:lineRule="atLeast"/>
-        <w:rPr>
-          <w:color w:val="2D3B45"/>
-        </w:rPr>
-      </w:pPr>
-      <w:r>
-        <w:rPr>
-          <w:color w:val="2D3B45"/>
-        </w:rPr>
-        <w:t>Reading: Textbook Chapter 10 and Chapter 11</w:t>
-      </w:r>
-    </w:p>
-    <w:p>
-      <w:pPr>
-        <w:pStyle w:val="NormalWeb"/>
-        <w:shd w:val="clear" w:color="auto" w:fill="FFFFFF"/>
-        <w:spacing w:before="180" w:beforeAutospacing="0" w:after="0" w:afterAutospacing="0" w:line="315" w:lineRule="atLeast"/>
-        <w:rPr>
-          <w:color w:val="2D3B45"/>
-        </w:rPr>
-      </w:pPr>
-      <w:r>
-        <w:rPr>
-          <w:color w:val="2D3B45"/>
-        </w:rPr>
-        <w:lastRenderedPageBreak/>
-        <w:t>Homework exercises: (Chapter 10) Exercises #1 and #2, Programming Projects #2, (Chapter 11) Exercises #2, 3, 5, Programming Projects #4</w:t>
-      </w:r>
-    </w:p>
-    <w:p>
-      <w:pPr>
-        <w:rPr>
-          <w:rFonts w:ascii="Times New Roman" w:hAnsi="Times New Roman" w:cs="Times New Roman"/>
-          <w:b/>
-        </w:rPr>
-      </w:pPr>
-    </w:p>
-    <w:p>
-      <w:pPr>
-        <w:rPr>
-          <w:rFonts w:ascii="Times New Roman" w:hAnsi="Times New Roman" w:cs="Times New Roman"/>
-        </w:rPr>
-      </w:pPr>
-      <w:r>
-        <w:rPr>
-          <w:rFonts w:ascii="Times New Roman" w:hAnsi="Times New Roman" w:cs="Times New Roman"/>
-          <w:b/>
-        </w:rPr>
-        <w:t>Week 6:</w:t>
-      </w:r>
-    </w:p>
-    <w:p>
-      <w:pPr>
-        <w:pStyle w:val="NormalWeb"/>
-        <w:shd w:val="clear" w:color="auto" w:fill="FFFFFF"/>
-        <w:spacing w:before="180" w:beforeAutospacing="0" w:after="0" w:afterAutospacing="0"/>
-        <w:rPr>
-          <w:color w:val="2D3B45"/>
-        </w:rPr>
-      </w:pPr>
-      <w:r>
-        <w:rPr>
-          <w:color w:val="2D3B45"/>
-        </w:rPr>
-        <w:t>Topics: pointer arithmetic, using Pointers for Array Processing, combining the</w:t>
-      </w:r>
-      <w:r>
-        <w:rPr>
-          <w:rStyle w:val="apple-converted-space"/>
-          <w:color w:val="2D3B45"/>
-        </w:rPr>
-        <w:t> </w:t>
-      </w:r>
-      <w:r>
-        <w:rPr>
-          <w:rStyle w:val="Strong"/>
-          <w:color w:val="2D3B45"/>
-        </w:rPr>
-        <w:t>*</w:t>
-      </w:r>
-      <w:r>
-        <w:rPr>
-          <w:rStyle w:val="apple-converted-space"/>
-          <w:color w:val="2D3B45"/>
-        </w:rPr>
-        <w:t> </w:t>
-      </w:r>
-      <w:r>
-        <w:rPr>
-          <w:color w:val="2D3B45"/>
-        </w:rPr>
-        <w:t>and</w:t>
-      </w:r>
-      <w:r>
-        <w:rPr>
-          <w:rStyle w:val="apple-converted-space"/>
-          <w:color w:val="2D3B45"/>
-        </w:rPr>
-        <w:t> </w:t>
-      </w:r>
-      <w:r>
-        <w:rPr>
-          <w:rStyle w:val="Strong"/>
-          <w:color w:val="2D3B45"/>
-        </w:rPr>
-        <w:t>++</w:t>
-      </w:r>
-      <w:r>
-        <w:rPr>
-          <w:rStyle w:val="apple-converted-space"/>
-          <w:color w:val="2D3B45"/>
-        </w:rPr>
-        <w:t> </w:t>
-      </w:r>
-      <w:r>
-        <w:rPr>
-          <w:color w:val="2D3B45"/>
-        </w:rPr>
-        <w:t>operators, using array name as a pointer, pointer as array arguments, segmentation fault</w:t>
-      </w:r>
-    </w:p>
-    <w:p>
-      <w:pPr>
-        <w:pStyle w:val="NormalWeb"/>
-        <w:shd w:val="clear" w:color="auto" w:fill="FFFFFF"/>
-        <w:spacing w:before="180" w:beforeAutospacing="0" w:after="180" w:afterAutospacing="0"/>
-        <w:rPr>
-          <w:color w:val="2D3B45"/>
-        </w:rPr>
-      </w:pPr>
-      <w:r>
-        <w:rPr>
-          <w:color w:val="2D3B45"/>
-        </w:rPr>
-        <w:t>Reading: Textbook Chapter 12</w:t>
-      </w:r>
-    </w:p>
-    <w:p>
-      <w:pPr>
-        <w:pStyle w:val="NormalWeb"/>
-        <w:shd w:val="clear" w:color="auto" w:fill="FFFFFF"/>
-        <w:spacing w:before="180" w:beforeAutospacing="0" w:after="0" w:afterAutospacing="0"/>
-        <w:rPr>
-          <w:color w:val="2D3B45"/>
-        </w:rPr>
-      </w:pPr>
-      <w:r>
-        <w:rPr>
-          <w:color w:val="2D3B45"/>
-        </w:rPr>
-        <w:t>Homework exercises: (Chapter 12) E</w:t>
-      </w:r>
       <w:bookmarkStart w:id="0" w:name="_GoBack"/>
       <w:bookmarkEnd w:id="0"/>
-      <w:r>
-        <w:rPr>
-          <w:color w:val="2D3B45"/>
-        </w:rPr>
-        <w:t>xercises #1, 3, 5, 8, 10 Programming Projects #1, 2, 3, 4, 5</w:t>
+    </w:p>
+    <w:p>
+      <w:pPr>
+        <w:rPr>
+          <w:rFonts w:ascii="Times New Roman" w:hAnsi="Times New Roman" w:cs="Times New Roman"/>
+        </w:rPr>
+      </w:pPr>
+    </w:p>
+    <w:p>
+      <w:pPr>
+        <w:rPr>
+          <w:rFonts w:ascii="Times New Roman" w:hAnsi="Times New Roman" w:cs="Times New Roman"/>
+          <w:b/>
+        </w:rPr>
+      </w:pPr>
+      <w:r>
+        <w:rPr>
+          <w:rFonts w:ascii="Times New Roman" w:hAnsi="Times New Roman" w:cs="Times New Roman"/>
+          <w:b/>
+        </w:rPr>
+        <w:t>Week 2:</w:t>
+      </w:r>
+    </w:p>
+    <w:p>
+      <w:pPr>
+        <w:pStyle w:val="NormalWeb"/>
+        <w:shd w:val="clear" w:color="auto" w:fill="FFFFFF"/>
+        <w:spacing w:before="180" w:beforeAutospacing="0" w:after="180" w:afterAutospacing="0" w:line="315" w:lineRule="atLeast"/>
+        <w:rPr>
+          <w:color w:val="333333"/>
+        </w:rPr>
+      </w:pPr>
+      <w:r>
+        <w:rPr>
+          <w:color w:val="333333"/>
+        </w:rPr>
+        <w:t xml:space="preserve">Topics: Unix commands, review selection and loop statements, </w:t>
+      </w:r>
+      <w:proofErr w:type="spellStart"/>
+      <w:r>
+        <w:rPr>
+          <w:color w:val="333333"/>
+        </w:rPr>
+        <w:t>Lvalue</w:t>
+      </w:r>
+      <w:proofErr w:type="spellEnd"/>
+      <w:r>
+        <w:rPr>
+          <w:color w:val="333333"/>
+        </w:rPr>
+        <w:t xml:space="preserve">, increment and decrement operators in complex statements, </w:t>
+      </w:r>
+      <w:proofErr w:type="spellStart"/>
+      <w:r>
+        <w:rPr>
+          <w:color w:val="333333"/>
+        </w:rPr>
+        <w:t>boolean</w:t>
+      </w:r>
+      <w:proofErr w:type="spellEnd"/>
+      <w:r>
+        <w:rPr>
+          <w:color w:val="333333"/>
+        </w:rPr>
+        <w:t xml:space="preserve"> values (0 and 1) in C, break, continue, and null statements,</w:t>
+      </w:r>
+    </w:p>
+    <w:p>
+      <w:pPr>
+        <w:pStyle w:val="NormalWeb"/>
+        <w:shd w:val="clear" w:color="auto" w:fill="FFFFFF"/>
+        <w:spacing w:before="180" w:beforeAutospacing="0" w:after="180" w:afterAutospacing="0" w:line="315" w:lineRule="atLeast"/>
+        <w:rPr>
+          <w:color w:val="333333"/>
+        </w:rPr>
+      </w:pPr>
+      <w:r>
+        <w:rPr>
+          <w:color w:val="333333"/>
+        </w:rPr>
+        <w:t xml:space="preserve">Reading: Textbook Chapter 4, 5, and 6, Linux Command Line </w:t>
+      </w:r>
+      <w:proofErr w:type="gramStart"/>
+      <w:r>
+        <w:rPr>
+          <w:color w:val="333333"/>
+        </w:rPr>
+        <w:t>book</w:t>
+      </w:r>
+      <w:proofErr w:type="gramEnd"/>
+      <w:r>
+        <w:rPr>
+          <w:color w:val="333333"/>
+        </w:rPr>
+        <w:t xml:space="preserve"> Chapter 3 and 4</w:t>
+      </w:r>
+    </w:p>
+    <w:p>
+      <w:pPr>
+        <w:pStyle w:val="NormalWeb"/>
+        <w:shd w:val="clear" w:color="auto" w:fill="FFFFFF"/>
+        <w:spacing w:before="180" w:beforeAutospacing="0" w:after="0" w:afterAutospacing="0" w:line="315" w:lineRule="atLeast"/>
+        <w:rPr>
+          <w:color w:val="333333"/>
+        </w:rPr>
+      </w:pPr>
+      <w:r>
+        <w:rPr>
+          <w:color w:val="333333"/>
+        </w:rPr>
+        <w:t>Homework exercises: (Chapter 4) Exercises #9 and #12, (Chapter 5) Exercises #1</w:t>
+      </w:r>
+      <w:proofErr w:type="gramStart"/>
+      <w:r>
+        <w:rPr>
+          <w:color w:val="333333"/>
+        </w:rPr>
+        <w:t>a,b</w:t>
+      </w:r>
+      <w:proofErr w:type="gramEnd"/>
+      <w:r>
+        <w:rPr>
+          <w:color w:val="333333"/>
+        </w:rPr>
+        <w:t>, #2, and #6 (Chapter 6)  Exercise #11, 12, 13, and 14</w:t>
+      </w:r>
+    </w:p>
+    <w:p>
+      <w:pPr>
+        <w:rPr>
+          <w:rFonts w:ascii="Times New Roman" w:hAnsi="Times New Roman" w:cs="Times New Roman"/>
+          <w:b/>
+        </w:rPr>
+      </w:pPr>
+    </w:p>
+    <w:p>
+      <w:pPr>
+        <w:rPr>
+          <w:rFonts w:ascii="Times New Roman" w:hAnsi="Times New Roman" w:cs="Times New Roman"/>
+          <w:b/>
+        </w:rPr>
+      </w:pPr>
+      <w:r>
+        <w:rPr>
+          <w:rFonts w:ascii="Times New Roman" w:hAnsi="Times New Roman" w:cs="Times New Roman"/>
+          <w:b/>
+        </w:rPr>
+        <w:t>Week 3:</w:t>
+      </w:r>
+    </w:p>
+    <w:p>
+      <w:pPr>
+        <w:pStyle w:val="NormalWeb"/>
+        <w:shd w:val="clear" w:color="auto" w:fill="FFFFFF"/>
+        <w:spacing w:before="180" w:beforeAutospacing="0" w:after="180" w:afterAutospacing="0" w:line="315" w:lineRule="atLeast"/>
+        <w:rPr>
+          <w:color w:val="333333"/>
+        </w:rPr>
+      </w:pPr>
+      <w:r>
+        <w:rPr>
+          <w:color w:val="333333"/>
+        </w:rPr>
+        <w:t>Topics: Unix commands, integer and floating point types, type conversion, character type, reading and displaying characters</w:t>
+      </w:r>
+    </w:p>
+    <w:p>
+      <w:pPr>
+        <w:pStyle w:val="NormalWeb"/>
+        <w:shd w:val="clear" w:color="auto" w:fill="FFFFFF"/>
+        <w:spacing w:before="180" w:beforeAutospacing="0" w:after="180" w:afterAutospacing="0" w:line="315" w:lineRule="atLeast"/>
+        <w:rPr>
+          <w:color w:val="333333"/>
+        </w:rPr>
+      </w:pPr>
+      <w:r>
+        <w:rPr>
+          <w:color w:val="333333"/>
+        </w:rPr>
+        <w:t xml:space="preserve">Reading: Textbook Chapter 7, Linux Command Line </w:t>
+      </w:r>
+      <w:proofErr w:type="gramStart"/>
+      <w:r>
+        <w:rPr>
+          <w:color w:val="333333"/>
+        </w:rPr>
+        <w:t>book</w:t>
+      </w:r>
+      <w:proofErr w:type="gramEnd"/>
+      <w:r>
+        <w:rPr>
+          <w:color w:val="333333"/>
+        </w:rPr>
+        <w:t xml:space="preserve"> Chapter 12 (vi)</w:t>
+      </w:r>
+    </w:p>
+    <w:p>
+      <w:pPr>
+        <w:pStyle w:val="NormalWeb"/>
+        <w:shd w:val="clear" w:color="auto" w:fill="FFFFFF"/>
+        <w:spacing w:before="180" w:beforeAutospacing="0" w:after="180" w:afterAutospacing="0" w:line="315" w:lineRule="atLeast"/>
+        <w:rPr>
+          <w:color w:val="333333"/>
+        </w:rPr>
+      </w:pPr>
+      <w:r>
+        <w:rPr>
+          <w:color w:val="333333"/>
+        </w:rPr>
+        <w:t>Homework exercises: (Chapter 7) Exercises #11, #12, (Chapter 7) Programming Projects #11 and #12</w:t>
+      </w:r>
+    </w:p>
+    <w:p>
+      <w:pPr>
+        <w:rPr>
+          <w:rFonts w:ascii="Times New Roman" w:hAnsi="Times New Roman" w:cs="Times New Roman"/>
+          <w:b/>
+        </w:rPr>
+      </w:pPr>
+      <w:r>
+        <w:rPr>
+          <w:rFonts w:ascii="Times New Roman" w:hAnsi="Times New Roman" w:cs="Times New Roman"/>
+          <w:b/>
+        </w:rPr>
+        <w:t>Week 4:</w:t>
+      </w:r>
+    </w:p>
+    <w:p>
+      <w:pPr>
+        <w:pStyle w:val="NormalWeb"/>
+        <w:shd w:val="clear" w:color="auto" w:fill="FFFFFF"/>
+        <w:spacing w:before="180" w:beforeAutospacing="0" w:after="180" w:afterAutospacing="0" w:line="315" w:lineRule="atLeast"/>
+        <w:rPr>
+          <w:color w:val="333333"/>
+        </w:rPr>
+      </w:pPr>
+      <w:r>
+        <w:rPr>
+          <w:color w:val="333333"/>
+        </w:rPr>
+        <w:t>Topics: Unix commands, arrays, functions, function declaration, arguments, recursive functions.</w:t>
+      </w:r>
+    </w:p>
+    <w:p>
+      <w:pPr>
+        <w:pStyle w:val="NormalWeb"/>
+        <w:shd w:val="clear" w:color="auto" w:fill="FFFFFF"/>
+        <w:spacing w:before="180" w:beforeAutospacing="0" w:after="180" w:afterAutospacing="0" w:line="315" w:lineRule="atLeast"/>
+        <w:rPr>
+          <w:color w:val="333333"/>
+        </w:rPr>
+      </w:pPr>
+      <w:r>
+        <w:rPr>
+          <w:color w:val="333333"/>
+        </w:rPr>
+        <w:t>Reading: Textbook Chapter 8 and Chapter 9</w:t>
+      </w:r>
+    </w:p>
+    <w:p>
+      <w:pPr>
+        <w:pStyle w:val="NormalWeb"/>
+        <w:shd w:val="clear" w:color="auto" w:fill="FFFFFF"/>
+        <w:spacing w:before="180" w:beforeAutospacing="0" w:after="0" w:afterAutospacing="0" w:line="315" w:lineRule="atLeast"/>
+        <w:rPr>
+          <w:color w:val="333333"/>
+        </w:rPr>
+      </w:pPr>
+      <w:r>
+        <w:rPr>
+          <w:color w:val="333333"/>
+        </w:rPr>
+        <w:t>Homework exercises: (Chapter 8) Programming Projects #13 and #15, (Chapter 9) Exercises #7, 8, 9, 11, 15, 18, and 19, Programming Projects #4 (project 16 of chapter 8 is in-class exercise).</w:t>
+      </w:r>
+    </w:p>
+    <w:p>
+      <w:pPr>
+        <w:rPr>
+          <w:rFonts w:ascii="Times New Roman" w:hAnsi="Times New Roman" w:cs="Times New Roman"/>
+          <w:b/>
+        </w:rPr>
+      </w:pPr>
+    </w:p>
+    <w:p>
+      <w:pPr>
+        <w:rPr>
+          <w:rFonts w:ascii="Times New Roman" w:hAnsi="Times New Roman" w:cs="Times New Roman"/>
+          <w:b/>
+        </w:rPr>
+      </w:pPr>
+      <w:r>
+        <w:rPr>
+          <w:rFonts w:ascii="Times New Roman" w:hAnsi="Times New Roman" w:cs="Times New Roman"/>
+          <w:b/>
+        </w:rPr>
+        <w:t>Week 5:</w:t>
+      </w:r>
+    </w:p>
+    <w:p>
+      <w:pPr>
+        <w:pStyle w:val="NormalWeb"/>
+        <w:shd w:val="clear" w:color="auto" w:fill="FFFFFF"/>
+        <w:spacing w:before="180" w:beforeAutospacing="0" w:after="180" w:afterAutospacing="0" w:line="315" w:lineRule="atLeast"/>
+        <w:rPr>
+          <w:color w:val="2D3B45"/>
+        </w:rPr>
+      </w:pPr>
+      <w:r>
+        <w:rPr>
+          <w:color w:val="2D3B45"/>
+        </w:rPr>
+        <w:t>Topics: Local vs external variables, block scope, organizing a C program, pointer variables and assignment, pointers as arguments and return values.</w:t>
+      </w:r>
+    </w:p>
+    <w:p>
+      <w:pPr>
+        <w:pStyle w:val="NormalWeb"/>
+        <w:shd w:val="clear" w:color="auto" w:fill="FFFFFF"/>
+        <w:spacing w:before="180" w:beforeAutospacing="0" w:after="180" w:afterAutospacing="0" w:line="315" w:lineRule="atLeast"/>
+        <w:rPr>
+          <w:color w:val="2D3B45"/>
+        </w:rPr>
+      </w:pPr>
+      <w:r>
+        <w:rPr>
+          <w:color w:val="2D3B45"/>
+        </w:rPr>
+        <w:t>Reading: Textbook Chapter 10 and Chapter 11</w:t>
+      </w:r>
+    </w:p>
+    <w:p>
+      <w:pPr>
+        <w:pStyle w:val="NormalWeb"/>
+        <w:shd w:val="clear" w:color="auto" w:fill="FFFFFF"/>
+        <w:spacing w:before="180" w:beforeAutospacing="0" w:after="0" w:afterAutospacing="0" w:line="315" w:lineRule="atLeast"/>
+        <w:rPr>
+          <w:color w:val="2D3B45"/>
+        </w:rPr>
+      </w:pPr>
+      <w:r>
+        <w:rPr>
+          <w:color w:val="2D3B45"/>
+        </w:rPr>
+        <w:t>Homework exercises: (Chapter 10) Exercises #1 and #2, Programming Projects #2, (Chapter 11) Exercises #2, 3, 5, Programming Projects #4</w:t>
+      </w:r>
+    </w:p>
+    <w:p>
+      <w:pPr>
+        <w:rPr>
+          <w:rFonts w:ascii="Times New Roman" w:hAnsi="Times New Roman" w:cs="Times New Roman"/>
+          <w:b/>
+        </w:rPr>
+      </w:pPr>
+    </w:p>
+    <w:p>
+      <w:pPr>
+        <w:rPr>
+          <w:rFonts w:ascii="Times New Roman" w:hAnsi="Times New Roman" w:cs="Times New Roman"/>
+        </w:rPr>
+      </w:pPr>
+      <w:r>
+        <w:rPr>
+          <w:rFonts w:ascii="Times New Roman" w:hAnsi="Times New Roman" w:cs="Times New Roman"/>
+          <w:b/>
+        </w:rPr>
+        <w:lastRenderedPageBreak/>
+        <w:t>Week 6:</w:t>
+      </w:r>
+    </w:p>
+    <w:p>
+      <w:pPr>
+        <w:pStyle w:val="NormalWeb"/>
+        <w:shd w:val="clear" w:color="auto" w:fill="FFFFFF"/>
+        <w:spacing w:before="180" w:beforeAutospacing="0" w:after="0" w:afterAutospacing="0"/>
+        <w:rPr>
+          <w:color w:val="2D3B45"/>
+        </w:rPr>
+      </w:pPr>
+      <w:r>
+        <w:rPr>
+          <w:color w:val="2D3B45"/>
+        </w:rPr>
+        <w:t>Topics: pointer arithmetic, using Pointers for Array Processing, combining the</w:t>
+      </w:r>
+      <w:r>
+        <w:rPr>
+          <w:rStyle w:val="apple-converted-space"/>
+          <w:color w:val="2D3B45"/>
+        </w:rPr>
+        <w:t> </w:t>
+      </w:r>
+      <w:r>
+        <w:rPr>
+          <w:rStyle w:val="Strong"/>
+          <w:color w:val="2D3B45"/>
+        </w:rPr>
+        <w:t>*</w:t>
+      </w:r>
+      <w:r>
+        <w:rPr>
+          <w:rStyle w:val="apple-converted-space"/>
+          <w:color w:val="2D3B45"/>
+        </w:rPr>
+        <w:t> </w:t>
+      </w:r>
+      <w:r>
+        <w:rPr>
+          <w:color w:val="2D3B45"/>
+        </w:rPr>
+        <w:t>and</w:t>
+      </w:r>
+      <w:r>
+        <w:rPr>
+          <w:rStyle w:val="apple-converted-space"/>
+          <w:color w:val="2D3B45"/>
+        </w:rPr>
+        <w:t> </w:t>
+      </w:r>
+      <w:r>
+        <w:rPr>
+          <w:rStyle w:val="Strong"/>
+          <w:color w:val="2D3B45"/>
+        </w:rPr>
+        <w:t>++</w:t>
+      </w:r>
+      <w:r>
+        <w:rPr>
+          <w:rStyle w:val="apple-converted-space"/>
+          <w:color w:val="2D3B45"/>
+        </w:rPr>
+        <w:t> </w:t>
+      </w:r>
+      <w:r>
+        <w:rPr>
+          <w:color w:val="2D3B45"/>
+        </w:rPr>
+        <w:t>operators, using array name as a pointer, pointer as array arguments, segmentation fault</w:t>
+      </w:r>
+    </w:p>
+    <w:p>
+      <w:pPr>
+        <w:pStyle w:val="NormalWeb"/>
+        <w:shd w:val="clear" w:color="auto" w:fill="FFFFFF"/>
+        <w:spacing w:before="180" w:beforeAutospacing="0" w:after="180" w:afterAutospacing="0"/>
+        <w:rPr>
+          <w:color w:val="2D3B45"/>
+        </w:rPr>
+      </w:pPr>
+      <w:r>
+        <w:rPr>
+          <w:color w:val="2D3B45"/>
+        </w:rPr>
+        <w:t>Reading: Textbook Chapter 12</w:t>
+      </w:r>
+    </w:p>
+    <w:p>
+      <w:pPr>
+        <w:pStyle w:val="NormalWeb"/>
+        <w:shd w:val="clear" w:color="auto" w:fill="FFFFFF"/>
+        <w:spacing w:before="180" w:beforeAutospacing="0" w:after="0" w:afterAutospacing="0"/>
+        <w:rPr>
+          <w:color w:val="2D3B45"/>
+        </w:rPr>
+      </w:pPr>
+      <w:r>
+        <w:rPr>
+          <w:color w:val="2D3B45"/>
+        </w:rPr>
+        <w:t>Homework exercises: (Chapter 12) Exercises #1, 3, 5, 8, 10 Programming Projects #1, 2, 3, 4, 5</w:t>
       </w:r>
     </w:p>
     <w:p>

</xml_diff>

<commit_message>
Finish examples, still working on book assignments
</commit_message>
<xml_diff>
--- a/StudyForMidterm/WeeklyProjects&Exercises.docx
+++ b/StudyForMidterm/WeeklyProjects&Exercises.docx
@@ -45,7 +45,21 @@
         <w:rPr>
           <w:color w:val="333333"/>
         </w:rPr>
-        <w:t>Reading: Textbook Chapter 1, 2, and 3, Linux Command Line book Chapter 1 and 2</w:t>
+        <w:t xml:space="preserve">Reading: Textbook Chapter 1, 2, and 3, Linux Command Line </w:t>
+      </w:r>
+      <w:proofErr w:type="gramStart"/>
+      <w:r>
+        <w:rPr>
+          <w:color w:val="333333"/>
+        </w:rPr>
+        <w:t>book</w:t>
+      </w:r>
+      <w:proofErr w:type="gramEnd"/>
+      <w:r>
+        <w:rPr>
+          <w:color w:val="333333"/>
+        </w:rPr>
+        <w:t xml:space="preserve"> Chapter 1 and 2</w:t>
       </w:r>
     </w:p>
     <w:p>
@@ -99,7 +113,35 @@
         <w:rPr>
           <w:color w:val="333333"/>
         </w:rPr>
-        <w:t>Topics: Unix commands, review selection and loop statements, Lvalue, increment and decrement operators in complex statements, boolean values (0 and 1) in C, break, continue, and null statements,</w:t>
+        <w:t xml:space="preserve">Topics: Unix commands, review selection and loop statements, </w:t>
+      </w:r>
+      <w:proofErr w:type="spellStart"/>
+      <w:r>
+        <w:rPr>
+          <w:color w:val="333333"/>
+        </w:rPr>
+        <w:t>Lvalue</w:t>
+      </w:r>
+      <w:proofErr w:type="spellEnd"/>
+      <w:r>
+        <w:rPr>
+          <w:color w:val="333333"/>
+        </w:rPr>
+        <w:t xml:space="preserve">, increment and decrement operators in complex statements, </w:t>
+      </w:r>
+      <w:proofErr w:type="spellStart"/>
+      <w:r>
+        <w:rPr>
+          <w:color w:val="333333"/>
+        </w:rPr>
+        <w:t>boolean</w:t>
+      </w:r>
+      <w:proofErr w:type="spellEnd"/>
+      <w:r>
+        <w:rPr>
+          <w:color w:val="333333"/>
+        </w:rPr>
+        <w:t xml:space="preserve"> values (0 and 1) in C, break, continue, and null statements,</w:t>
       </w:r>
     </w:p>
     <w:p>
@@ -115,7 +157,21 @@
         <w:rPr>
           <w:color w:val="333333"/>
         </w:rPr>
-        <w:t>Reading: Textbook Chapter 4, 5, and 6, Linux Command Line book Chapter 3 and 4</w:t>
+        <w:t xml:space="preserve">Reading: Textbook Chapter 4, 5, and 6, Linux Command Line </w:t>
+      </w:r>
+      <w:proofErr w:type="gramStart"/>
+      <w:r>
+        <w:rPr>
+          <w:color w:val="333333"/>
+        </w:rPr>
+        <w:t>book</w:t>
+      </w:r>
+      <w:proofErr w:type="gramEnd"/>
+      <w:r>
+        <w:rPr>
+          <w:color w:val="333333"/>
+        </w:rPr>
+        <w:t xml:space="preserve"> Chapter 3 and 4</w:t>
       </w:r>
     </w:p>
     <w:p>
@@ -131,7 +187,21 @@
         <w:rPr>
           <w:color w:val="333333"/>
         </w:rPr>
-        <w:t>Homework exercises: (Chapter 4) Exercises #9 and #12, (Chapter 5) Exercises #1a,b, #2, and #6 (Chapter 6)  Exercise #11, 12, 13, and 14</w:t>
+        <w:t>Homework exercises: (Chapter 4) Exercises #9 and #12, (Chapter 5) Exercises #1</w:t>
+      </w:r>
+      <w:proofErr w:type="gramStart"/>
+      <w:r>
+        <w:rPr>
+          <w:color w:val="333333"/>
+        </w:rPr>
+        <w:t>a,b</w:t>
+      </w:r>
+      <w:proofErr w:type="gramEnd"/>
+      <w:r>
+        <w:rPr>
+          <w:color w:val="333333"/>
+        </w:rPr>
+        <w:t>, #2, and #6 (Chapter 6)  Exercise #11, 12, 13, and 14</w:t>
       </w:r>
     </w:p>
     <w:p>
@@ -186,7 +256,21 @@
         <w:rPr>
           <w:color w:val="333333"/>
         </w:rPr>
-        <w:t>Reading: Textbook Chapter 7, Linux Command Line book Chapter 12 (vi)</w:t>
+        <w:t xml:space="preserve">Reading: Textbook Chapter 7, Linux Command Line </w:t>
+      </w:r>
+      <w:proofErr w:type="gramStart"/>
+      <w:r>
+        <w:rPr>
+          <w:color w:val="333333"/>
+        </w:rPr>
+        <w:t>book</w:t>
+      </w:r>
+      <w:proofErr w:type="gramEnd"/>
+      <w:r>
+        <w:rPr>
+          <w:color w:val="333333"/>
+        </w:rPr>
+        <w:t xml:space="preserve"> Chapter 12 (vi)</w:t>
       </w:r>
     </w:p>
     <w:p>
@@ -530,7 +614,21 @@
         <w:rPr>
           <w:color w:val="2D3B45"/>
         </w:rPr>
-        <w:t>Homework exercises: (Chapter 13) Exercises 4, 12, 15, 18, programming projects 4, 9, 10, 14(use int instead of bool for return type)</w:t>
+        <w:t xml:space="preserve">Homework exercises: (Chapter 13) Exercises 4, 12, 15, 18, programming projects 4, 9, 10, 14(use </w:t>
+      </w:r>
+      <w:proofErr w:type="spellStart"/>
+      <w:r>
+        <w:rPr>
+          <w:color w:val="2D3B45"/>
+        </w:rPr>
+        <w:t>int</w:t>
+      </w:r>
+      <w:proofErr w:type="spellEnd"/>
+      <w:r>
+        <w:rPr>
+          <w:color w:val="2D3B45"/>
+        </w:rPr>
+        <w:t xml:space="preserve"> instead of bool for return type)</w:t>
       </w:r>
     </w:p>
     <w:p>
@@ -652,7 +750,49 @@
         <w:rPr>
           <w:color w:val="2D3B45"/>
         </w:rPr>
-        <w:t>Topics: Access the members of a struct, write functions that take structs as parameters, write functions that return structs, nested arrays and structures, program design.</w:t>
+        <w:t xml:space="preserve">Topics: Access the members of a </w:t>
+      </w:r>
+      <w:proofErr w:type="spellStart"/>
+      <w:r>
+        <w:rPr>
+          <w:color w:val="2D3B45"/>
+        </w:rPr>
+        <w:t>struct</w:t>
+      </w:r>
+      <w:proofErr w:type="spellEnd"/>
+      <w:r>
+        <w:rPr>
+          <w:color w:val="2D3B45"/>
+        </w:rPr>
+        <w:t xml:space="preserve">, write functions that take </w:t>
+      </w:r>
+      <w:proofErr w:type="spellStart"/>
+      <w:r>
+        <w:rPr>
+          <w:color w:val="2D3B45"/>
+        </w:rPr>
+        <w:t>structs</w:t>
+      </w:r>
+      <w:proofErr w:type="spellEnd"/>
+      <w:r>
+        <w:rPr>
+          <w:color w:val="2D3B45"/>
+        </w:rPr>
+        <w:t xml:space="preserve"> as parameters, write functions that return </w:t>
+      </w:r>
+      <w:proofErr w:type="spellStart"/>
+      <w:r>
+        <w:rPr>
+          <w:color w:val="2D3B45"/>
+        </w:rPr>
+        <w:t>structs</w:t>
+      </w:r>
+      <w:proofErr w:type="spellEnd"/>
+      <w:r>
+        <w:rPr>
+          <w:color w:val="2D3B45"/>
+        </w:rPr>
+        <w:t>, nested arrays and structures, program design.</w:t>
       </w:r>
     </w:p>
     <w:p>
@@ -723,6 +863,60 @@
           <w:color w:val="2D3B45"/>
         </w:rPr>
         <w:t>Topics: Memory allocation functions, dynamically allocated arrays, strings, and structures, deallocating storage, linked list</w:t>
+      </w:r>
+    </w:p>
+    <w:p>
+      <w:pPr>
+        <w:pStyle w:val="NormalWeb"/>
+        <w:shd w:val="clear" w:color="auto" w:fill="FFFFFF"/>
+        <w:spacing w:before="180" w:beforeAutospacing="0" w:after="180" w:afterAutospacing="0"/>
+        <w:rPr>
+          <w:color w:val="2D3B45"/>
+        </w:rPr>
+      </w:pPr>
+      <w:r>
+        <w:rPr>
+          <w:color w:val="2D3B45"/>
+        </w:rPr>
+        <w:t>Reading: Textbook Chapter 17</w:t>
+      </w:r>
+    </w:p>
+    <w:p>
+      <w:pPr>
+        <w:pStyle w:val="NormalWeb"/>
+        <w:shd w:val="clear" w:color="auto" w:fill="FFFFFF"/>
+        <w:spacing w:before="180" w:beforeAutospacing="0" w:after="0" w:afterAutospacing="0"/>
+        <w:rPr>
+          <w:color w:val="2D3B45"/>
+        </w:rPr>
+      </w:pPr>
+      <w:r>
+        <w:rPr>
+          <w:color w:val="2D3B45"/>
+        </w:rPr>
+        <w:t>Homework exercises: (Chapter 17) Exercises 2, 3, 4, 7, 8, 12, programming projects 3, 4</w:t>
+      </w:r>
+    </w:p>
+    <w:p>
+      <w:pPr>
+        <w:rPr>
+          <w:rFonts w:ascii="Times New Roman" w:hAnsi="Times New Roman" w:cs="Times New Roman"/>
+        </w:rPr>
+      </w:pPr>
+    </w:p>
+    <w:p>
+      <w:pPr>
+        <w:rPr>
+          <w:rFonts w:ascii="Times New Roman" w:hAnsi="Times New Roman" w:cs="Times New Roman"/>
+          <w:b/>
+        </w:rPr>
+      </w:pPr>
+      <w:r>
+        <w:rPr>
+          <w:rFonts w:ascii="Times New Roman" w:hAnsi="Times New Roman" w:cs="Times New Roman"/>
+          <w:b/>
+        </w:rPr>
+        <w:t xml:space="preserve">Week 13 &amp; 14: </w:t>
       </w:r>
       <w:bookmarkStart w:id="0" w:name="_GoBack"/>
       <w:bookmarkEnd w:id="0"/>
@@ -740,7 +934,89 @@
         <w:rPr>
           <w:color w:val="2D3B45"/>
         </w:rPr>
-        <w:t>Reading: Textbook Chapter 17</w:t>
+        <w:t xml:space="preserve">Topics: Type definition, header files, conditional compilation for protecting header files, diving a program into multiple files, building a multiple-file program, </w:t>
+      </w:r>
+      <w:proofErr w:type="spellStart"/>
+      <w:r>
+        <w:rPr>
+          <w:color w:val="2D3B45"/>
+        </w:rPr>
+        <w:t>Makefiles</w:t>
+      </w:r>
+      <w:proofErr w:type="spellEnd"/>
+    </w:p>
+    <w:p>
+      <w:pPr>
+        <w:pStyle w:val="NormalWeb"/>
+        <w:shd w:val="clear" w:color="auto" w:fill="FFFFFF"/>
+        <w:spacing w:before="180" w:beforeAutospacing="0" w:after="180" w:afterAutospacing="0"/>
+        <w:rPr>
+          <w:color w:val="2D3B45"/>
+        </w:rPr>
+      </w:pPr>
+      <w:r>
+        <w:rPr>
+          <w:color w:val="2D3B45"/>
+        </w:rPr>
+        <w:t xml:space="preserve">Ordered linked list, program design, stack, function pointers as argument, using the </w:t>
+      </w:r>
+      <w:proofErr w:type="spellStart"/>
+      <w:r>
+        <w:rPr>
+          <w:color w:val="2D3B45"/>
+        </w:rPr>
+        <w:t>qsort</w:t>
+      </w:r>
+      <w:proofErr w:type="spellEnd"/>
+      <w:r>
+        <w:rPr>
+          <w:color w:val="2D3B45"/>
+        </w:rPr>
+        <w:t xml:space="preserve"> function in the standard C library.</w:t>
+      </w:r>
+    </w:p>
+    <w:p>
+      <w:pPr>
+        <w:pStyle w:val="NormalWeb"/>
+        <w:shd w:val="clear" w:color="auto" w:fill="FFFFFF"/>
+        <w:spacing w:before="180" w:beforeAutospacing="0" w:after="180" w:afterAutospacing="0"/>
+        <w:rPr>
+          <w:color w:val="2D3B45"/>
+        </w:rPr>
+      </w:pPr>
+      <w:r>
+        <w:rPr>
+          <w:color w:val="2D3B45"/>
+        </w:rPr>
+        <w:t> Reading: Textbook Chapter 15 and C</w:t>
+      </w:r>
+      <w:r>
+        <w:rPr>
+          <w:color w:val="2D3B45"/>
+        </w:rPr>
+        <w:t>hapter 7 (7.5 Type Definitions)</w:t>
+      </w:r>
+      <w:r>
+        <w:rPr>
+          <w:color w:val="2D3B45"/>
+        </w:rPr>
+        <w:t>, Chapter 17 and 19</w:t>
+      </w:r>
+    </w:p>
+    <w:p>
+      <w:pPr>
+        <w:pStyle w:val="NormalWeb"/>
+        <w:shd w:val="clear" w:color="auto" w:fill="FFFFFF"/>
+        <w:spacing w:before="180" w:beforeAutospacing="0" w:after="180" w:afterAutospacing="0"/>
+        <w:rPr>
+          <w:color w:val="2D3B45"/>
+        </w:rPr>
+      </w:pPr>
+      <w:r>
+        <w:rPr>
+          <w:color w:val="2D3B45"/>
+        </w:rPr>
+        <w:t>Homework exercises: (Chapter 15) Exercises 2, 5, 6, programming projects 4</w:t>
       </w:r>
     </w:p>
     <w:p>
@@ -756,7 +1032,7 @@
         <w:rPr>
           <w:color w:val="2D3B45"/>
         </w:rPr>
-        <w:t>Homework exercises: (Chapter 17) Exercises 2, 3, 4, 7, 8, 12, programming projects 3, 4</w:t>
+        <w:t>(Chapter 17) Exercises 13, 15, 17, 18, (Chapter 19) Exercise 1 programming project (Chapter 19) 2</w:t>
       </w:r>
     </w:p>
     <w:p>

</xml_diff>